<commit_message>
Problem statement for mpi.c program
</commit_message>
<xml_diff>
--- a/MPI problem_statement.docx
+++ b/MPI problem_statement.docx
@@ -5,37 +5,87 @@
     <w:p>
       <w:pPr>
         <w:pStyle w:val="Default"/>
-      </w:pPr>
-    </w:p>
-    <w:p>
-      <w:pPr>
-        <w:rPr>
-          <w:sz w:val="23"/>
-          <w:szCs w:val="23"/>
-        </w:rPr>
-      </w:pPr>
-      <w:r>
-        <w:rPr>
-          <w:sz w:val="23"/>
-          <w:szCs w:val="23"/>
-        </w:rPr>
-        <w:t xml:space="preserve">Write an MPI program (i.e., </w:t>
-      </w:r>
-      <w:proofErr w:type="spellStart"/>
-      <w:r>
-        <w:rPr>
-          <w:sz w:val="23"/>
-          <w:szCs w:val="23"/>
-        </w:rPr>
-        <w:t>parraysum.c</w:t>
-      </w:r>
-      <w:proofErr w:type="spellEnd"/>
-      <w:r>
-        <w:rPr>
-          <w:sz w:val="23"/>
-          <w:szCs w:val="23"/>
-        </w:rPr>
-        <w:t>) running on the DMC cluster of the Alabama Supercomputer Center. You may modify the source code that you have studied in the above step. The suggested algorithm is given as follows:</w:t>
+        <w:rPr>
+          <w:sz w:val="28"/>
+          <w:szCs w:val="28"/>
+        </w:rPr>
+      </w:pPr>
+      <w:r>
+        <w:t xml:space="preserve"> </w:t>
+      </w:r>
+      <w:r>
+        <w:rPr>
+          <w:b/>
+          <w:bCs/>
+          <w:sz w:val="28"/>
+          <w:szCs w:val="28"/>
+        </w:rPr>
+        <w:t xml:space="preserve">Learning Objectives </w:t>
+      </w:r>
+    </w:p>
+    <w:p>
+      <w:pPr>
+        <w:pStyle w:val="Default"/>
+        <w:rPr>
+          <w:sz w:val="23"/>
+          <w:szCs w:val="23"/>
+        </w:rPr>
+      </w:pPr>
+      <w:r>
+        <w:rPr>
+          <w:sz w:val="23"/>
+          <w:szCs w:val="23"/>
+        </w:rPr>
+        <w:t xml:space="preserve">• To study the principles of message passing </w:t>
+      </w:r>
+    </w:p>
+    <w:p>
+      <w:pPr>
+        <w:pStyle w:val="Default"/>
+        <w:rPr>
+          <w:sz w:val="23"/>
+          <w:szCs w:val="23"/>
+        </w:rPr>
+      </w:pPr>
+      <w:r>
+        <w:rPr>
+          <w:sz w:val="23"/>
+          <w:szCs w:val="23"/>
+        </w:rPr>
+        <w:t>• To learn the m</w:t>
+      </w:r>
+      <w:r>
+        <w:rPr>
+          <w:sz w:val="23"/>
+          <w:szCs w:val="23"/>
+        </w:rPr>
+        <w:t xml:space="preserve">essage passing interface (MPI) </w:t>
+      </w:r>
+    </w:p>
+    <w:p>
+      <w:pPr>
+        <w:pStyle w:val="Default"/>
+        <w:rPr>
+          <w:sz w:val="23"/>
+          <w:szCs w:val="23"/>
+        </w:rPr>
+      </w:pPr>
+      <w:bookmarkStart w:id="0" w:name="_GoBack"/>
+      <w:bookmarkEnd w:id="0"/>
+    </w:p>
+    <w:p>
+      <w:pPr>
+        <w:rPr>
+          <w:sz w:val="23"/>
+          <w:szCs w:val="23"/>
+        </w:rPr>
+      </w:pPr>
+      <w:r>
+        <w:rPr>
+          <w:sz w:val="23"/>
+          <w:szCs w:val="23"/>
+        </w:rPr>
+        <w:t>Write an MPI program (i.e., parraysum.c) running on the DMC cluster of the Alabama Supercomputer Center. You may modify the source code that you have studied in the above step. The suggested algorithm is given as follows:</w:t>
       </w:r>
     </w:p>
     <w:p>
@@ -118,14 +168,7 @@
           <w:sz w:val="23"/>
           <w:szCs w:val="23"/>
         </w:rPr>
-        <w:t>Node0 collects the sums from all the slave no</w:t>
-      </w:r>
-      <w:r>
-        <w:rPr>
-          <w:sz w:val="23"/>
-          <w:szCs w:val="23"/>
-        </w:rPr>
-        <w:t>des and prints the final result</w:t>
+        <w:t>Node0 collects the sums from all the slave nodes and prints the final result</w:t>
       </w:r>
     </w:p>
     <w:p>
@@ -180,32 +223,7 @@
           <w:sz w:val="23"/>
           <w:szCs w:val="23"/>
         </w:rPr>
-        <w:t xml:space="preserve">You must implement the parallel algorithm in the </w:t>
-      </w:r>
-      <w:proofErr w:type="spellStart"/>
-      <w:proofErr w:type="gramStart"/>
-      <w:r>
-        <w:rPr>
-          <w:sz w:val="23"/>
-          <w:szCs w:val="23"/>
-        </w:rPr>
-        <w:t>sumArray</w:t>
-      </w:r>
-      <w:proofErr w:type="spellEnd"/>
-      <w:r>
-        <w:rPr>
-          <w:sz w:val="23"/>
-          <w:szCs w:val="23"/>
-        </w:rPr>
-        <w:t>(</w:t>
-      </w:r>
-      <w:proofErr w:type="gramEnd"/>
-      <w:r>
-        <w:rPr>
-          <w:sz w:val="23"/>
-          <w:szCs w:val="23"/>
-        </w:rPr>
-        <w:t>) function. You will lose points if this function is not correctly implemented in your MPI program.</w:t>
+        <w:t>You must implement the parallel algorithm in the sumArray() function. You will lose points if this function is not correctly implemented in your MPI program.</w:t>
       </w:r>
     </w:p>
     <w:p>
@@ -268,14 +286,7 @@
           <w:sz w:val="23"/>
           <w:szCs w:val="23"/>
         </w:rPr>
-        <w:t>Your MPI program must take an input file as a command line argument. For example, you may run your program as:</w:t>
-      </w:r>
-      <w:r>
-        <w:rPr>
-          <w:sz w:val="23"/>
-          <w:szCs w:val="23"/>
-        </w:rPr>
-        <w:t xml:space="preserve"> </w:t>
+        <w:t xml:space="preserve">Your MPI program must take an input file as a command line argument. For example, you may run your program as: </w:t>
       </w:r>
     </w:p>
     <w:p>
@@ -287,46 +298,12 @@
           <w:szCs w:val="23"/>
         </w:rPr>
       </w:pPr>
-      <w:bookmarkStart w:id="0" w:name="_GoBack"/>
-      <w:bookmarkEnd w:id="0"/>
-      <w:r>
-        <w:rPr>
-          <w:sz w:val="23"/>
-          <w:szCs w:val="23"/>
-        </w:rPr>
-        <w:t>&gt;</w:t>
-      </w:r>
-      <w:proofErr w:type="spellStart"/>
-      <w:r>
-        <w:rPr>
-          <w:sz w:val="23"/>
-          <w:szCs w:val="23"/>
-        </w:rPr>
-        <w:t>mpirun</w:t>
-      </w:r>
-      <w:proofErr w:type="spellEnd"/>
-      <w:r>
-        <w:rPr>
-          <w:sz w:val="23"/>
-          <w:szCs w:val="23"/>
-        </w:rPr>
-        <w:t xml:space="preserve"> –np 4 </w:t>
-      </w:r>
-      <w:proofErr w:type="spellStart"/>
-      <w:r>
-        <w:rPr>
-          <w:sz w:val="23"/>
-          <w:szCs w:val="23"/>
-        </w:rPr>
-        <w:t>parraysum</w:t>
-      </w:r>
-      <w:proofErr w:type="spellEnd"/>
-      <w:r>
-        <w:rPr>
-          <w:sz w:val="23"/>
-          <w:szCs w:val="23"/>
-        </w:rPr>
-        <w:t xml:space="preserve"> data1000.txt </w:t>
+      <w:r>
+        <w:rPr>
+          <w:sz w:val="23"/>
+          <w:szCs w:val="23"/>
+        </w:rPr>
+        <w:t xml:space="preserve">&gt;mpirun –np 4 parraysum data1000.txt </w:t>
       </w:r>
     </w:p>
     <w:p>

</xml_diff>